<commit_message>
Atualização do arquivo DOCX
</commit_message>
<xml_diff>
--- a/documentação/documentacao.docx
+++ b/documentação/documentacao.docx
@@ -1164,6 +1164,7 @@
         <w:spacing w:line="276" w:lineRule="auto"/>
         <w:jc w:val="center"/>
       </w:pPr>
+      <w:proofErr w:type="spellStart"/>
       <w:r>
         <w:rPr>
           <w:rFonts w:ascii="Arial Nova" w:eastAsia="Arial Nova" w:hAnsi="Arial Nova" w:cs="Arial Nova"/>
@@ -1172,14 +1173,9 @@
           <w:sz w:val="28"/>
           <w:szCs w:val="28"/>
         </w:rPr>
-        <w:t>Shitech Soluções</w:t>
-      </w:r>
-    </w:p>
-    <w:p>
-      <w:pPr>
-        <w:pStyle w:val="SemEspaamento"/>
-        <w:spacing w:line="276" w:lineRule="auto"/>
-      </w:pPr>
+        <w:t>Shitech</w:t>
+      </w:r>
+      <w:proofErr w:type="spellEnd"/>
       <w:r>
         <w:rPr>
           <w:rFonts w:ascii="Arial Nova" w:eastAsia="Arial Nova" w:hAnsi="Arial Nova" w:cs="Arial Nova"/>
@@ -1188,6 +1184,22 @@
           <w:sz w:val="28"/>
           <w:szCs w:val="28"/>
         </w:rPr>
+        <w:t xml:space="preserve"> Soluções</w:t>
+      </w:r>
+    </w:p>
+    <w:p>
+      <w:pPr>
+        <w:pStyle w:val="SemEspaamento"/>
+        <w:spacing w:line="276" w:lineRule="auto"/>
+      </w:pPr>
+      <w:r>
+        <w:rPr>
+          <w:rFonts w:ascii="Arial Nova" w:eastAsia="Arial Nova" w:hAnsi="Arial Nova" w:cs="Arial Nova"/>
+          <w:i/>
+          <w:iCs/>
+          <w:sz w:val="28"/>
+          <w:szCs w:val="28"/>
+        </w:rPr>
         <w:t xml:space="preserve"> </w:t>
       </w:r>
     </w:p>
@@ -1267,7 +1279,21 @@
         <w:rPr>
           <w:rFonts w:ascii="Arial Nova" w:eastAsia="Arial Nova" w:hAnsi="Arial Nova" w:cs="Arial Nova"/>
         </w:rPr>
-        <w:t>Existem diversos tipos de cogumelos e variações de suas famílias, os cogumelos do tipo shimeji são: "branco", "marrom", "preto", "Hirataki salmão", "amarelo" e "rei", assim como há variações do cogumelo champignon de paris e outros.</w:t>
+        <w:t>Existem diversos tipos de cogumelos e variações de suas famílias, os cogumelos do tipo shimeji são: "branco", "marrom", "preto", "</w:t>
+      </w:r>
+      <w:proofErr w:type="spellStart"/>
+      <w:r>
+        <w:rPr>
+          <w:rFonts w:ascii="Arial Nova" w:eastAsia="Arial Nova" w:hAnsi="Arial Nova" w:cs="Arial Nova"/>
+        </w:rPr>
+        <w:t>Hirataki</w:t>
+      </w:r>
+      <w:proofErr w:type="spellEnd"/>
+      <w:r>
+        <w:rPr>
+          <w:rFonts w:ascii="Arial Nova" w:eastAsia="Arial Nova" w:hAnsi="Arial Nova" w:cs="Arial Nova"/>
+        </w:rPr>
+        <w:t xml:space="preserve"> salmão", "amarelo" e "rei", assim como há variações do cogumelo champignon de paris e outros.</w:t>
       </w:r>
     </w:p>
     <w:p>
@@ -1293,7 +1319,21 @@
         <w:rPr>
           <w:rFonts w:ascii="Arial Nova" w:eastAsia="Arial Nova" w:hAnsi="Arial Nova" w:cs="Arial Nova"/>
         </w:rPr>
-        <w:t>O substrato que é considerado o melhor para o cogumelo Shimeji é composto por serragem de eucalipto (50%), grãos de arroz sem valor comercial (20%), casca de arroz (20%) e vermicomposto (10%).</w:t>
+        <w:t xml:space="preserve">O substrato que é considerado o melhor para o cogumelo Shimeji é composto por serragem de eucalipto (50%), grãos de arroz sem valor comercial (20%), casca de arroz (20%) e </w:t>
+      </w:r>
+      <w:proofErr w:type="spellStart"/>
+      <w:r>
+        <w:rPr>
+          <w:rFonts w:ascii="Arial Nova" w:eastAsia="Arial Nova" w:hAnsi="Arial Nova" w:cs="Arial Nova"/>
+        </w:rPr>
+        <w:t>vermicomposto</w:t>
+      </w:r>
+      <w:proofErr w:type="spellEnd"/>
+      <w:r>
+        <w:rPr>
+          <w:rFonts w:ascii="Arial Nova" w:eastAsia="Arial Nova" w:hAnsi="Arial Nova" w:cs="Arial Nova"/>
+        </w:rPr>
+        <w:t xml:space="preserve"> (10%).</w:t>
       </w:r>
     </w:p>
     <w:p>
@@ -1327,8 +1367,18 @@
           <w:i/>
           <w:iCs/>
         </w:rPr>
-        <w:t xml:space="preserve"> bisporus</w:t>
-      </w:r>
+        <w:t xml:space="preserve"> </w:t>
+      </w:r>
+      <w:proofErr w:type="spellStart"/>
+      <w:r>
+        <w:rPr>
+          <w:rFonts w:ascii="Arial Nova" w:eastAsia="Arial Nova" w:hAnsi="Arial Nova" w:cs="Arial Nova"/>
+          <w:i/>
+          <w:iCs/>
+        </w:rPr>
+        <w:t>bisporus</w:t>
+      </w:r>
+      <w:proofErr w:type="spellEnd"/>
       <w:r>
         <w:rPr>
           <w:rFonts w:ascii="Arial Nova" w:eastAsia="Arial Nova" w:hAnsi="Arial Nova" w:cs="Arial Nova"/>
@@ -1656,15 +1706,9 @@
           <w:iCs/>
           <w:color w:val="000000" w:themeColor="text1"/>
         </w:rPr>
-        <w:t xml:space="preserve">(Pleurotus eryngii) </w:t>
-      </w:r>
-      <w:r>
-        <w:rPr>
-          <w:rFonts w:ascii="Arial Nova" w:eastAsia="Arial Nova" w:hAnsi="Arial Nova" w:cs="Arial Nova"/>
-          <w:color w:val="000000" w:themeColor="text1"/>
-        </w:rPr>
-        <w:t xml:space="preserve">e Champignon de Paris </w:t>
-      </w:r>
+        <w:t>(</w:t>
+      </w:r>
+      <w:proofErr w:type="spellStart"/>
       <w:r>
         <w:rPr>
           <w:rFonts w:ascii="Arial Nova" w:eastAsia="Arial Nova" w:hAnsi="Arial Nova" w:cs="Arial Nova"/>
@@ -1672,7 +1716,73 @@
           <w:iCs/>
           <w:color w:val="000000" w:themeColor="text1"/>
         </w:rPr>
-        <w:t>(Agaricaceae)</w:t>
+        <w:t>Pleurotus</w:t>
+      </w:r>
+      <w:proofErr w:type="spellEnd"/>
+      <w:r>
+        <w:rPr>
+          <w:rFonts w:ascii="Arial Nova" w:eastAsia="Arial Nova" w:hAnsi="Arial Nova" w:cs="Arial Nova"/>
+          <w:i/>
+          <w:iCs/>
+          <w:color w:val="000000" w:themeColor="text1"/>
+        </w:rPr>
+        <w:t xml:space="preserve"> </w:t>
+      </w:r>
+      <w:proofErr w:type="spellStart"/>
+      <w:r>
+        <w:rPr>
+          <w:rFonts w:ascii="Arial Nova" w:eastAsia="Arial Nova" w:hAnsi="Arial Nova" w:cs="Arial Nova"/>
+          <w:i/>
+          <w:iCs/>
+          <w:color w:val="000000" w:themeColor="text1"/>
+        </w:rPr>
+        <w:t>eryngii</w:t>
+      </w:r>
+      <w:proofErr w:type="spellEnd"/>
+      <w:r>
+        <w:rPr>
+          <w:rFonts w:ascii="Arial Nova" w:eastAsia="Arial Nova" w:hAnsi="Arial Nova" w:cs="Arial Nova"/>
+          <w:i/>
+          <w:iCs/>
+          <w:color w:val="000000" w:themeColor="text1"/>
+        </w:rPr>
+        <w:t xml:space="preserve">) </w:t>
+      </w:r>
+      <w:r>
+        <w:rPr>
+          <w:rFonts w:ascii="Arial Nova" w:eastAsia="Arial Nova" w:hAnsi="Arial Nova" w:cs="Arial Nova"/>
+          <w:color w:val="000000" w:themeColor="text1"/>
+        </w:rPr>
+        <w:t xml:space="preserve">e Champignon de Paris </w:t>
+      </w:r>
+      <w:r>
+        <w:rPr>
+          <w:rFonts w:ascii="Arial Nova" w:eastAsia="Arial Nova" w:hAnsi="Arial Nova" w:cs="Arial Nova"/>
+          <w:i/>
+          <w:iCs/>
+          <w:color w:val="000000" w:themeColor="text1"/>
+        </w:rPr>
+        <w:t>(</w:t>
+      </w:r>
+      <w:proofErr w:type="spellStart"/>
+      <w:r>
+        <w:rPr>
+          <w:rFonts w:ascii="Arial Nova" w:eastAsia="Arial Nova" w:hAnsi="Arial Nova" w:cs="Arial Nova"/>
+          <w:i/>
+          <w:iCs/>
+          <w:color w:val="000000" w:themeColor="text1"/>
+        </w:rPr>
+        <w:t>Agaricaceae</w:t>
+      </w:r>
+      <w:proofErr w:type="spellEnd"/>
+      <w:r>
+        <w:rPr>
+          <w:rFonts w:ascii="Arial Nova" w:eastAsia="Arial Nova" w:hAnsi="Arial Nova" w:cs="Arial Nova"/>
+          <w:i/>
+          <w:iCs/>
+          <w:color w:val="000000" w:themeColor="text1"/>
+        </w:rPr>
+        <w:t>)</w:t>
       </w:r>
       <w:r>
         <w:rPr>
@@ -2493,12 +2603,21 @@
         </w:rPr>
         <w:t xml:space="preserve">Todos os dados deverão ser armazenados unicamente no Banco de Dados da </w:t>
       </w:r>
+      <w:proofErr w:type="spellStart"/>
       <w:r>
         <w:rPr>
           <w:rFonts w:ascii="Arial Nova" w:eastAsia="Arial Nova" w:hAnsi="Arial Nova" w:cs="Arial Nova"/>
           <w:u w:val="single"/>
         </w:rPr>
-        <w:t>Shitech;</w:t>
+        <w:t>Shitech</w:t>
+      </w:r>
+      <w:proofErr w:type="spellEnd"/>
+      <w:r>
+        <w:rPr>
+          <w:rFonts w:ascii="Arial Nova" w:eastAsia="Arial Nova" w:hAnsi="Arial Nova" w:cs="Arial Nova"/>
+          <w:u w:val="single"/>
+        </w:rPr>
+        <w:t>;</w:t>
       </w:r>
     </w:p>
     <w:p>
@@ -3473,7 +3592,47 @@
         <w:rPr>
           <w:rFonts w:ascii="Arial Nova" w:eastAsia="Arial Nova" w:hAnsi="Arial Nova" w:cs="Arial Nova"/>
         </w:rPr>
-        <w:t xml:space="preserve"> Ino;</w:t>
+        <w:t xml:space="preserve"> Ino</w:t>
+      </w:r>
+      <w:r>
+        <w:rPr>
+          <w:rFonts w:ascii="Arial Nova" w:eastAsia="Arial Nova" w:hAnsi="Arial Nova" w:cs="Arial Nova"/>
+        </w:rPr>
+        <w:t xml:space="preserve"> e da API Web Data </w:t>
+      </w:r>
+      <w:proofErr w:type="spellStart"/>
+      <w:r>
+        <w:rPr>
+          <w:rFonts w:ascii="Arial Nova" w:eastAsia="Arial Nova" w:hAnsi="Arial Nova" w:cs="Arial Nova"/>
+        </w:rPr>
+        <w:t>Viz</w:t>
+      </w:r>
+      <w:proofErr w:type="spellEnd"/>
+      <w:r>
+        <w:rPr>
+          <w:rFonts w:ascii="Arial Nova" w:eastAsia="Arial Nova" w:hAnsi="Arial Nova" w:cs="Arial Nova"/>
+        </w:rPr>
+        <w:t xml:space="preserve"> e para a hospedagem do site do </w:t>
+      </w:r>
+      <w:proofErr w:type="gramStart"/>
+      <w:r>
+        <w:rPr>
+          <w:rFonts w:ascii="Arial Nova" w:eastAsia="Arial Nova" w:hAnsi="Arial Nova" w:cs="Arial Nova"/>
+        </w:rPr>
+        <w:t>projeto(</w:t>
+      </w:r>
+      <w:proofErr w:type="gramEnd"/>
+      <w:r>
+        <w:rPr>
+          <w:rFonts w:ascii="Arial Nova" w:eastAsia="Arial Nova" w:hAnsi="Arial Nova" w:cs="Arial Nova"/>
+        </w:rPr>
+        <w:t>servidor web)</w:t>
+      </w:r>
+      <w:r>
+        <w:rPr>
+          <w:rFonts w:ascii="Arial Nova" w:eastAsia="Arial Nova" w:hAnsi="Arial Nova" w:cs="Arial Nova"/>
+        </w:rPr>
+        <w:t>;</w:t>
       </w:r>
     </w:p>
     <w:p>
@@ -3613,25 +3772,6 @@
       </w:pPr>
       <w:r>
         <w:rPr>
-          <w:rFonts w:ascii="Arial Nova" w:eastAsia="Arial Nova" w:hAnsi="Arial Nova" w:cs="Arial Nova"/>
-        </w:rPr>
-        <w:t>HTML para estruturação do site web;</w:t>
-      </w:r>
-    </w:p>
-    <w:p>
-      <w:pPr>
-        <w:pStyle w:val="PargrafodaLista"/>
-        <w:numPr>
-          <w:ilvl w:val="0"/>
-          <w:numId w:val="20"/>
-        </w:numPr>
-        <w:spacing w:after="0" w:line="276" w:lineRule="auto"/>
-        <w:rPr>
-          <w:rFonts w:ascii="Arial Nova" w:eastAsia="Arial Nova" w:hAnsi="Arial Nova" w:cs="Arial Nova"/>
-        </w:rPr>
-      </w:pPr>
-      <w:r>
-        <w:rPr>
           <w:rFonts w:asciiTheme="majorHAnsi" w:eastAsia="Arial Nova" w:hAnsiTheme="majorHAnsi" w:cs="Arial Nova"/>
           <w:noProof/>
           <w:sz w:val="28"/>
@@ -3639,13 +3779,13 @@
           <w:lang w:val="en-US"/>
         </w:rPr>
         <w:drawing>
-          <wp:anchor distT="0" distB="0" distL="114300" distR="114300" simplePos="0" relativeHeight="251678729" behindDoc="0" locked="0" layoutInCell="1" allowOverlap="1" wp14:anchorId="04698DA9" wp14:editId="0BE42D7D">
+          <wp:anchor distT="0" distB="0" distL="114300" distR="114300" simplePos="0" relativeHeight="251678729" behindDoc="0" locked="0" layoutInCell="1" allowOverlap="1" wp14:anchorId="04698DA9" wp14:editId="54A5BFD4">
             <wp:simplePos x="0" y="0"/>
-            <wp:positionH relativeFrom="column">
-              <wp:posOffset>2590800</wp:posOffset>
+            <wp:positionH relativeFrom="margin">
+              <wp:align>center</wp:align>
             </wp:positionH>
             <wp:positionV relativeFrom="paragraph">
-              <wp:posOffset>370205</wp:posOffset>
+              <wp:posOffset>328295</wp:posOffset>
             </wp:positionV>
             <wp:extent cx="830179" cy="830179"/>
             <wp:effectExtent l="0" t="0" r="0" b="0"/>
@@ -3702,7 +3842,7 @@
         <w:rPr>
           <w:rFonts w:ascii="Arial Nova" w:eastAsia="Arial Nova" w:hAnsi="Arial Nova" w:cs="Arial Nova"/>
         </w:rPr>
-        <w:t>CSS para estilização do site;</w:t>
+        <w:t>HTML para estruturação do site web;</w:t>
       </w:r>
     </w:p>
     <w:p>
@@ -3722,7 +3862,7 @@
           <w:rFonts w:ascii="Arial Nova" w:eastAsia="Arial Nova" w:hAnsi="Arial Nova" w:cs="Arial Nova"/>
         </w:rPr>
         <w:lastRenderedPageBreak/>
-        <w:t xml:space="preserve">JAVASCRIPT para implementar funcionalidade nos sites; </w:t>
+        <w:t>CSS para estilização do site;</w:t>
       </w:r>
     </w:p>
     <w:p>
@@ -3741,7 +3881,7 @@
         <w:rPr>
           <w:rFonts w:ascii="Arial Nova" w:eastAsia="Arial Nova" w:hAnsi="Arial Nova" w:cs="Arial Nova"/>
         </w:rPr>
-        <w:t>PowerPoint para criação de diagramas;</w:t>
+        <w:t xml:space="preserve">JAVASCRIPT para implementar funcionalidade nos sites; </w:t>
       </w:r>
     </w:p>
     <w:p>
@@ -3760,7 +3900,59 @@
         <w:rPr>
           <w:rFonts w:ascii="Arial Nova" w:eastAsia="Arial Nova" w:hAnsi="Arial Nova" w:cs="Arial Nova"/>
         </w:rPr>
-        <w:t>Canvas para criação de diagramas.</w:t>
+        <w:t>PowerPoint para criação de diagramas;</w:t>
+      </w:r>
+    </w:p>
+    <w:p>
+      <w:pPr>
+        <w:pStyle w:val="PargrafodaLista"/>
+        <w:numPr>
+          <w:ilvl w:val="0"/>
+          <w:numId w:val="20"/>
+        </w:numPr>
+        <w:spacing w:after="0" w:line="276" w:lineRule="auto"/>
+        <w:rPr>
+          <w:rFonts w:ascii="Arial Nova" w:eastAsia="Arial Nova" w:hAnsi="Arial Nova" w:cs="Arial Nova"/>
+        </w:rPr>
+      </w:pPr>
+      <w:r>
+        <w:rPr>
+          <w:rFonts w:ascii="Arial Nova" w:eastAsia="Arial Nova" w:hAnsi="Arial Nova" w:cs="Arial Nova"/>
+        </w:rPr>
+        <w:t>Canvas para criação de diagramas</w:t>
+      </w:r>
+      <w:r>
+        <w:rPr>
+          <w:rFonts w:ascii="Arial Nova" w:eastAsia="Arial Nova" w:hAnsi="Arial Nova" w:cs="Arial Nova"/>
+        </w:rPr>
+        <w:t>;</w:t>
+      </w:r>
+    </w:p>
+    <w:p>
+      <w:pPr>
+        <w:pStyle w:val="PargrafodaLista"/>
+        <w:numPr>
+          <w:ilvl w:val="0"/>
+          <w:numId w:val="20"/>
+        </w:numPr>
+        <w:spacing w:after="0" w:line="276" w:lineRule="auto"/>
+        <w:rPr>
+          <w:rFonts w:ascii="Arial Nova" w:eastAsia="Arial Nova" w:hAnsi="Arial Nova" w:cs="Arial Nova"/>
+        </w:rPr>
+      </w:pPr>
+      <w:proofErr w:type="spellStart"/>
+      <w:r>
+        <w:rPr>
+          <w:rFonts w:ascii="Arial Nova" w:eastAsia="Arial Nova" w:hAnsi="Arial Nova" w:cs="Arial Nova"/>
+        </w:rPr>
+        <w:t>Jira</w:t>
+      </w:r>
+      <w:proofErr w:type="spellEnd"/>
+      <w:r>
+        <w:rPr>
+          <w:rFonts w:ascii="Arial Nova" w:eastAsia="Arial Nova" w:hAnsi="Arial Nova" w:cs="Arial Nova"/>
+        </w:rPr>
+        <w:t xml:space="preserve"> como ferramenta de suporte para o cliente.</w:t>
       </w:r>
     </w:p>
     <w:p>
@@ -4093,13 +4285,13 @@
           <w:noProof/>
         </w:rPr>
         <w:drawing>
-          <wp:anchor distT="0" distB="0" distL="114300" distR="114300" simplePos="0" relativeHeight="251658249" behindDoc="0" locked="0" layoutInCell="1" allowOverlap="1" wp14:anchorId="33DB5A04" wp14:editId="5C9A8F94">
+          <wp:anchor distT="0" distB="0" distL="114300" distR="114300" simplePos="0" relativeHeight="251658249" behindDoc="0" locked="0" layoutInCell="1" allowOverlap="1" wp14:anchorId="33DB5A04" wp14:editId="19B42948">
             <wp:simplePos x="0" y="0"/>
-            <wp:positionH relativeFrom="column">
-              <wp:posOffset>2578481</wp:posOffset>
+            <wp:positionH relativeFrom="margin">
+              <wp:align>center</wp:align>
             </wp:positionH>
             <wp:positionV relativeFrom="paragraph">
-              <wp:posOffset>7855712</wp:posOffset>
+              <wp:posOffset>7274560</wp:posOffset>
             </wp:positionV>
             <wp:extent cx="829945" cy="829945"/>
             <wp:effectExtent l="0" t="0" r="0" b="0"/>
@@ -4478,7 +4670,16 @@
                 <w:sz w:val="28"/>
                 <w:szCs w:val="28"/>
               </w:rPr>
-              <w:t>- Alinhar expectativas com o sq</w:t>
+              <w:t xml:space="preserve">- Alinhar expectativas com o </w:t>
+            </w:r>
+            <w:proofErr w:type="spellStart"/>
+            <w:r>
+              <w:rPr>
+                <w:rFonts w:ascii="Arial Nova" w:eastAsia="Arial Nova" w:hAnsi="Arial Nova" w:cs="Arial Nova"/>
+                <w:sz w:val="28"/>
+                <w:szCs w:val="28"/>
+              </w:rPr>
+              <w:t>sq</w:t>
             </w:r>
             <w:r>
               <w:rPr>
@@ -4486,7 +4687,16 @@
                 <w:sz w:val="28"/>
                 <w:szCs w:val="28"/>
               </w:rPr>
-              <w:t>uad.</w:t>
+              <w:t>uad</w:t>
+            </w:r>
+            <w:proofErr w:type="spellEnd"/>
+            <w:r>
+              <w:rPr>
+                <w:rFonts w:ascii="Arial Nova" w:eastAsia="Arial Nova" w:hAnsi="Arial Nova" w:cs="Arial Nova"/>
+                <w:sz w:val="28"/>
+                <w:szCs w:val="28"/>
+              </w:rPr>
+              <w:t>.</w:t>
             </w:r>
           </w:p>
           <w:p>
@@ -4847,8 +5057,18 @@
                 <w:sz w:val="28"/>
                 <w:szCs w:val="28"/>
               </w:rPr>
-              <w:t>Instalar MYSQL na VMLinux</w:t>
+              <w:t xml:space="preserve">Instalar MYSQL na </w:t>
             </w:r>
+            <w:proofErr w:type="spellStart"/>
+            <w:r>
+              <w:rPr>
+                <w:rFonts w:ascii="Arial Nova" w:eastAsia="Arial Nova" w:hAnsi="Arial Nova" w:cs="Arial Nova"/>
+                <w:sz w:val="28"/>
+                <w:szCs w:val="28"/>
+              </w:rPr>
+              <w:t>VMLinux</w:t>
+            </w:r>
+            <w:proofErr w:type="spellEnd"/>
             <w:r>
               <w:rPr>
                 <w:rFonts w:ascii="Arial Nova" w:eastAsia="Arial Nova" w:hAnsi="Arial Nova" w:cs="Arial Nova"/>
@@ -4880,7 +5100,25 @@
                 <w:sz w:val="28"/>
                 <w:szCs w:val="28"/>
               </w:rPr>
-              <w:t>o mySQL da VM e o desktop local.</w:t>
+              <w:t xml:space="preserve">o </w:t>
+            </w:r>
+            <w:proofErr w:type="spellStart"/>
+            <w:r>
+              <w:rPr>
+                <w:rFonts w:ascii="Arial Nova" w:eastAsia="Arial Nova" w:hAnsi="Arial Nova" w:cs="Arial Nova"/>
+                <w:sz w:val="28"/>
+                <w:szCs w:val="28"/>
+              </w:rPr>
+              <w:t>mySQL</w:t>
+            </w:r>
+            <w:proofErr w:type="spellEnd"/>
+            <w:r>
+              <w:rPr>
+                <w:rFonts w:ascii="Arial Nova" w:eastAsia="Arial Nova" w:hAnsi="Arial Nova" w:cs="Arial Nova"/>
+                <w:sz w:val="28"/>
+                <w:szCs w:val="28"/>
+              </w:rPr>
+              <w:t xml:space="preserve"> da VM e o desktop local.</w:t>
             </w:r>
           </w:p>
         </w:tc>
@@ -5066,6 +5304,7 @@
                 <w:sz w:val="28"/>
                 <w:szCs w:val="28"/>
               </w:rPr>
+              <w:lastRenderedPageBreak/>
               <w:t>LUCAS AQUINO CORREIA PAES</w:t>
             </w:r>
           </w:p>
@@ -5165,6 +5404,7 @@
               </w:rPr>
               <w:t xml:space="preserve">- Definir o </w:t>
             </w:r>
+            <w:proofErr w:type="spellStart"/>
             <w:r>
               <w:rPr>
                 <w:rFonts w:ascii="Arial Nova" w:eastAsia="Arial Nova" w:hAnsi="Arial Nova" w:cs="Arial Nova"/>
@@ -5179,7 +5419,16 @@
                 <w:sz w:val="28"/>
                 <w:szCs w:val="28"/>
               </w:rPr>
-              <w:t xml:space="preserve">roduct </w:t>
+              <w:t>roduct</w:t>
+            </w:r>
+            <w:proofErr w:type="spellEnd"/>
+            <w:r>
+              <w:rPr>
+                <w:rFonts w:ascii="Arial Nova" w:eastAsia="Arial Nova" w:hAnsi="Arial Nova" w:cs="Arial Nova"/>
+                <w:sz w:val="28"/>
+                <w:szCs w:val="28"/>
+              </w:rPr>
+              <w:t xml:space="preserve"> </w:t>
             </w:r>
             <w:r>
               <w:rPr>
@@ -5212,7 +5461,6 @@
                 <w:sz w:val="28"/>
                 <w:szCs w:val="28"/>
               </w:rPr>
-              <w:lastRenderedPageBreak/>
               <w:t xml:space="preserve">- Mensurar </w:t>
             </w:r>
             <w:r>
@@ -5279,7 +5527,6 @@
                 <w:sz w:val="28"/>
                 <w:szCs w:val="28"/>
               </w:rPr>
-              <w:lastRenderedPageBreak/>
               <w:t>AMANDA MATOS PEDROZA</w:t>
             </w:r>
           </w:p>
@@ -5764,25 +6011,19 @@
           <w:rFonts w:ascii="Arial Nova" w:eastAsia="Arial Nova" w:hAnsi="Arial Nova" w:cs="Arial Nova"/>
         </w:rPr>
       </w:pPr>
-    </w:p>
-    <w:p>
-      <w:pPr>
-        <w:pStyle w:val="SemEspaamento"/>
-        <w:spacing w:line="276" w:lineRule="auto"/>
-      </w:pPr>
       <w:r>
         <w:rPr>
           <w:rFonts w:ascii="Arial Nova" w:eastAsia="Arial Nova" w:hAnsi="Arial Nova" w:cs="Arial Nova"/>
           <w:noProof/>
         </w:rPr>
         <w:drawing>
-          <wp:anchor distT="0" distB="0" distL="114300" distR="114300" simplePos="0" relativeHeight="251660297" behindDoc="0" locked="0" layoutInCell="1" allowOverlap="1" wp14:anchorId="696DD1B7" wp14:editId="547DD60E">
+          <wp:anchor distT="0" distB="0" distL="114300" distR="114300" simplePos="0" relativeHeight="251660297" behindDoc="0" locked="0" layoutInCell="1" allowOverlap="1" wp14:anchorId="696DD1B7" wp14:editId="1AF2EF87">
             <wp:simplePos x="0" y="0"/>
-            <wp:positionH relativeFrom="column">
-              <wp:posOffset>2550668</wp:posOffset>
+            <wp:positionH relativeFrom="margin">
+              <wp:align>center</wp:align>
             </wp:positionH>
             <wp:positionV relativeFrom="paragraph">
-              <wp:posOffset>3082290</wp:posOffset>
+              <wp:posOffset>2677795</wp:posOffset>
             </wp:positionV>
             <wp:extent cx="829945" cy="829945"/>
             <wp:effectExtent l="0" t="0" r="0" b="0"/>
@@ -5835,12 +6076,19 @@
           </wp:anchor>
         </w:drawing>
       </w:r>
+    </w:p>
+    <w:p>
+      <w:pPr>
+        <w:pStyle w:val="SemEspaamento"/>
+        <w:spacing w:line="276" w:lineRule="auto"/>
+      </w:pPr>
       <w:r>
         <w:rPr>
           <w:noProof/>
         </w:rPr>
+        <w:lastRenderedPageBreak/>
         <w:drawing>
-          <wp:inline distT="0" distB="0" distL="0" distR="0" wp14:anchorId="207753F0" wp14:editId="20DC90D9">
+          <wp:inline distT="0" distB="0" distL="0" distR="0" wp14:anchorId="207753F0" wp14:editId="7E2ED2B0">
             <wp:extent cx="5812971" cy="2971472"/>
             <wp:effectExtent l="0" t="0" r="0" b="635"/>
             <wp:docPr id="1313645948" name="Picture 1313645948"/>
@@ -5891,7 +6139,6 @@
           <w:rFonts w:ascii="Arial Nova" w:eastAsia="Arial Nova" w:hAnsi="Arial Nova" w:cs="Arial Nova"/>
           <w:noProof/>
         </w:rPr>
-        <w:lastRenderedPageBreak/>
         <w:drawing>
           <wp:anchor distT="0" distB="0" distL="114300" distR="114300" simplePos="0" relativeHeight="251662345" behindDoc="0" locked="0" layoutInCell="1" allowOverlap="1" wp14:anchorId="629BB1EC" wp14:editId="7CA49A15">
             <wp:simplePos x="0" y="0"/>
@@ -6012,6 +6259,7 @@
         <w:rPr>
           <w:noProof/>
         </w:rPr>
+        <w:lastRenderedPageBreak/>
         <w:drawing>
           <wp:inline distT="0" distB="0" distL="0" distR="0" wp14:anchorId="5BB4A2F3" wp14:editId="1123F751">
             <wp:extent cx="5724524" cy="3400425"/>
@@ -6058,7 +6306,6 @@
         <w:rPr>
           <w:noProof/>
         </w:rPr>
-        <w:lastRenderedPageBreak/>
         <w:drawing>
           <wp:inline distT="0" distB="0" distL="0" distR="0" wp14:anchorId="78BB1CBD" wp14:editId="41D7A769">
             <wp:extent cx="5724524" cy="3438525"/>
@@ -6106,6 +6353,7 @@
           <w:rFonts w:ascii="Arial Nova" w:eastAsia="Arial Nova" w:hAnsi="Arial Nova" w:cs="Arial Nova"/>
           <w:noProof/>
         </w:rPr>
+        <w:lastRenderedPageBreak/>
         <w:drawing>
           <wp:anchor distT="0" distB="0" distL="114300" distR="114300" simplePos="0" relativeHeight="251664393" behindDoc="0" locked="0" layoutInCell="1" allowOverlap="1" wp14:anchorId="2A421CBD" wp14:editId="383C754A">
             <wp:simplePos x="0" y="0"/>
@@ -6216,7 +6464,6 @@
         <w:rPr>
           <w:noProof/>
         </w:rPr>
-        <w:lastRenderedPageBreak/>
         <w:drawing>
           <wp:inline distT="0" distB="0" distL="0" distR="0" wp14:anchorId="20219BB7" wp14:editId="1782A039">
             <wp:extent cx="5724524" cy="3457575"/>
@@ -6264,6 +6511,7 @@
           <w:rFonts w:ascii="Arial Nova" w:eastAsia="Arial Nova" w:hAnsi="Arial Nova" w:cs="Arial Nova"/>
           <w:noProof/>
         </w:rPr>
+        <w:lastRenderedPageBreak/>
         <w:drawing>
           <wp:anchor distT="0" distB="0" distL="114300" distR="114300" simplePos="0" relativeHeight="251666441" behindDoc="0" locked="0" layoutInCell="1" allowOverlap="1" wp14:anchorId="1270D91E" wp14:editId="048F53C3">
             <wp:simplePos x="0" y="0"/>
@@ -6374,7 +6622,6 @@
         <w:rPr>
           <w:noProof/>
         </w:rPr>
-        <w:lastRenderedPageBreak/>
         <w:drawing>
           <wp:inline distT="0" distB="0" distL="0" distR="0" wp14:anchorId="717DE023" wp14:editId="59793EED">
             <wp:extent cx="5724524" cy="3457575"/>
@@ -6422,6 +6669,7 @@
           <w:rFonts w:ascii="Arial Nova" w:eastAsia="Arial Nova" w:hAnsi="Arial Nova" w:cs="Arial Nova"/>
           <w:noProof/>
         </w:rPr>
+        <w:lastRenderedPageBreak/>
         <w:drawing>
           <wp:anchor distT="0" distB="0" distL="114300" distR="114300" simplePos="0" relativeHeight="251668489" behindDoc="0" locked="0" layoutInCell="1" allowOverlap="1" wp14:anchorId="16E0DDB0" wp14:editId="63179935">
             <wp:simplePos x="0" y="0"/>
@@ -6532,7 +6780,6 @@
         <w:rPr>
           <w:noProof/>
         </w:rPr>
-        <w:lastRenderedPageBreak/>
         <w:drawing>
           <wp:inline distT="0" distB="0" distL="0" distR="0" wp14:anchorId="415A4FE5" wp14:editId="063D71E4">
             <wp:extent cx="5724524" cy="3448050"/>
@@ -6580,6 +6827,7 @@
           <w:rFonts w:ascii="Arial Nova" w:eastAsia="Arial Nova" w:hAnsi="Arial Nova" w:cs="Arial Nova"/>
           <w:noProof/>
         </w:rPr>
+        <w:lastRenderedPageBreak/>
         <w:drawing>
           <wp:anchor distT="0" distB="0" distL="114300" distR="114300" simplePos="0" relativeHeight="251670537" behindDoc="0" locked="0" layoutInCell="1" allowOverlap="1" wp14:anchorId="6D35B119" wp14:editId="56B11AEF">
             <wp:simplePos x="0" y="0"/>
@@ -6690,7 +6938,6 @@
         <w:rPr>
           <w:noProof/>
         </w:rPr>
-        <w:lastRenderedPageBreak/>
         <w:drawing>
           <wp:inline distT="0" distB="0" distL="0" distR="0" wp14:anchorId="1D06D616" wp14:editId="3909DB5D">
             <wp:extent cx="5724524" cy="2562225"/>
@@ -6784,6 +7031,7 @@
           <w:rFonts w:ascii="Arial Nova" w:eastAsia="Arial Nova" w:hAnsi="Arial Nova" w:cs="Arial Nova"/>
           <w:noProof/>
         </w:rPr>
+        <w:lastRenderedPageBreak/>
         <w:drawing>
           <wp:anchor distT="0" distB="0" distL="114300" distR="114300" simplePos="0" relativeHeight="251672585" behindDoc="0" locked="0" layoutInCell="1" allowOverlap="1" wp14:anchorId="0A9ED342" wp14:editId="7C9DDFDC">
             <wp:simplePos x="0" y="0"/>
@@ -6894,7 +7142,6 @@
         <w:rPr>
           <w:noProof/>
         </w:rPr>
-        <w:lastRenderedPageBreak/>
         <w:drawing>
           <wp:inline distT="0" distB="0" distL="0" distR="0" wp14:anchorId="651EB25A" wp14:editId="12B70029">
             <wp:extent cx="5724524" cy="3295650"/>
@@ -6942,6 +7189,7 @@
           <w:rFonts w:ascii="Arial Nova" w:eastAsia="Arial Nova" w:hAnsi="Arial Nova" w:cs="Arial Nova"/>
           <w:noProof/>
         </w:rPr>
+        <w:lastRenderedPageBreak/>
         <w:drawing>
           <wp:anchor distT="0" distB="0" distL="114300" distR="114300" simplePos="0" relativeHeight="251674633" behindDoc="0" locked="0" layoutInCell="1" allowOverlap="1" wp14:anchorId="138513E0" wp14:editId="5B140D6C">
             <wp:simplePos x="0" y="0"/>
@@ -7052,7 +7300,6 @@
         <w:rPr>
           <w:noProof/>
         </w:rPr>
-        <w:lastRenderedPageBreak/>
         <w:drawing>
           <wp:inline distT="0" distB="0" distL="0" distR="0" wp14:anchorId="32D4E195" wp14:editId="4AA82251">
             <wp:extent cx="5724524" cy="3314700"/>
@@ -7099,6 +7346,7 @@
         <w:rPr>
           <w:noProof/>
         </w:rPr>
+        <w:lastRenderedPageBreak/>
         <w:drawing>
           <wp:inline distT="0" distB="0" distL="0" distR="0" wp14:anchorId="77E1F4C7" wp14:editId="1CC6D0EA">
             <wp:extent cx="5724524" cy="3371850"/>

</xml_diff>

<commit_message>
Documentação e Backlog atualizados
</commit_message>
<xml_diff>
--- a/documentação/documentacao.docx
+++ b/documentação/documentacao.docx
@@ -1164,7 +1164,6 @@
         <w:spacing w:line="276" w:lineRule="auto"/>
         <w:jc w:val="center"/>
       </w:pPr>
-      <w:proofErr w:type="spellStart"/>
       <w:r>
         <w:rPr>
           <w:rFonts w:ascii="Arial Nova" w:eastAsia="Arial Nova" w:hAnsi="Arial Nova" w:cs="Arial Nova"/>
@@ -1173,18 +1172,7 @@
           <w:sz w:val="28"/>
           <w:szCs w:val="28"/>
         </w:rPr>
-        <w:t>Shitech</w:t>
-      </w:r>
-      <w:proofErr w:type="spellEnd"/>
-      <w:r>
-        <w:rPr>
-          <w:rFonts w:ascii="Arial Nova" w:eastAsia="Arial Nova" w:hAnsi="Arial Nova" w:cs="Arial Nova"/>
-          <w:i/>
-          <w:iCs/>
-          <w:sz w:val="28"/>
-          <w:szCs w:val="28"/>
-        </w:rPr>
-        <w:t xml:space="preserve"> Soluções</w:t>
+        <w:t>Shitech Soluções</w:t>
       </w:r>
     </w:p>
     <w:p>
@@ -2603,21 +2591,12 @@
         </w:rPr>
         <w:t xml:space="preserve">Todos os dados deverão ser armazenados unicamente no Banco de Dados da </w:t>
       </w:r>
-      <w:proofErr w:type="spellStart"/>
       <w:r>
         <w:rPr>
           <w:rFonts w:ascii="Arial Nova" w:eastAsia="Arial Nova" w:hAnsi="Arial Nova" w:cs="Arial Nova"/>
           <w:u w:val="single"/>
         </w:rPr>
-        <w:t>Shitech</w:t>
-      </w:r>
-      <w:proofErr w:type="spellEnd"/>
-      <w:r>
-        <w:rPr>
-          <w:rFonts w:ascii="Arial Nova" w:eastAsia="Arial Nova" w:hAnsi="Arial Nova" w:cs="Arial Nova"/>
-          <w:u w:val="single"/>
-        </w:rPr>
-        <w:t>;</w:t>
+        <w:t>Shitech;</w:t>
       </w:r>
     </w:p>
     <w:p>
@@ -3178,21 +3157,7 @@
         <w:rPr>
           <w:rFonts w:ascii="Arial Nova" w:eastAsia="Arial Nova" w:hAnsi="Arial Nova" w:cs="Arial Nova"/>
         </w:rPr>
-        <w:t xml:space="preserve">Ferramenta </w:t>
-      </w:r>
-      <w:proofErr w:type="spellStart"/>
-      <w:r>
-        <w:rPr>
-          <w:rFonts w:ascii="Arial Nova" w:eastAsia="Arial Nova" w:hAnsi="Arial Nova" w:cs="Arial Nova"/>
-        </w:rPr>
-        <w:t>Figma</w:t>
-      </w:r>
-      <w:proofErr w:type="spellEnd"/>
-      <w:r>
-        <w:rPr>
-          <w:rFonts w:ascii="Arial Nova" w:eastAsia="Arial Nova" w:hAnsi="Arial Nova" w:cs="Arial Nova"/>
-        </w:rPr>
-        <w:t>: Criação do protótipo da ferramenta web;</w:t>
+        <w:t>Ferramenta Figma: Criação do protótipo da ferramenta web;</w:t>
       </w:r>
     </w:p>
     <w:p>
@@ -3277,21 +3242,7 @@
         <w:rPr>
           <w:rFonts w:ascii="Arial Nova" w:eastAsia="Arial Nova" w:hAnsi="Arial Nova" w:cs="Arial Nova"/>
         </w:rPr>
-        <w:t xml:space="preserve">Ferramenta </w:t>
-      </w:r>
-      <w:proofErr w:type="spellStart"/>
-      <w:r>
-        <w:rPr>
-          <w:rFonts w:ascii="Arial Nova" w:eastAsia="Arial Nova" w:hAnsi="Arial Nova" w:cs="Arial Nova"/>
-        </w:rPr>
-        <w:t>Git</w:t>
-      </w:r>
-      <w:proofErr w:type="spellEnd"/>
-      <w:r>
-        <w:rPr>
-          <w:rFonts w:ascii="Arial Nova" w:eastAsia="Arial Nova" w:hAnsi="Arial Nova" w:cs="Arial Nova"/>
-        </w:rPr>
-        <w:t>/GitHub: Gestão de repositório de recursos do sistema entre a equipe;</w:t>
+        <w:t>Ferramenta Git/GitHub: Gestão de repositório de recursos do sistema entre a equipe;</w:t>
       </w:r>
     </w:p>
     <w:p>
@@ -6133,6 +6084,9 @@
     <w:p>
       <w:pPr>
         <w:spacing w:line="276" w:lineRule="auto"/>
+        <w:rPr>
+          <w:noProof/>
+        </w:rPr>
       </w:pPr>
       <w:r>
         <w:rPr>
@@ -7342,16 +7296,21 @@
           </wp:inline>
         </w:drawing>
       </w:r>
+    </w:p>
+    <w:p>
+      <w:pPr>
+        <w:spacing w:line="276" w:lineRule="auto"/>
+      </w:pPr>
       <w:r>
         <w:rPr>
           <w:noProof/>
         </w:rPr>
         <w:lastRenderedPageBreak/>
         <w:drawing>
-          <wp:inline distT="0" distB="0" distL="0" distR="0" wp14:anchorId="77E1F4C7" wp14:editId="1CC6D0EA">
+          <wp:inline distT="0" distB="0" distL="0" distR="0" wp14:anchorId="5C84CB9F" wp14:editId="423E337F">
             <wp:extent cx="5724524" cy="3371850"/>
             <wp:effectExtent l="0" t="0" r="0" b="0"/>
-            <wp:docPr id="1319051989" name="Picture 1319051989"/>
+            <wp:docPr id="1319051989" name="Picture 1319051989" descr="Tabela&#10;&#10;Descrição gerada automaticamente"/>
             <wp:cNvGraphicFramePr>
               <a:graphicFrameLocks xmlns:a="http://schemas.openxmlformats.org/drawingml/2006/main" noChangeAspect="1"/>
             </wp:cNvGraphicFramePr>
@@ -7359,7 +7318,7 @@
               <a:graphicData uri="http://schemas.openxmlformats.org/drawingml/2006/picture">
                 <pic:pic xmlns:pic="http://schemas.openxmlformats.org/drawingml/2006/picture">
                   <pic:nvPicPr>
-                    <pic:cNvPr id="0" name=""/>
+                    <pic:cNvPr id="1319051989" name="Picture 1319051989" descr="Tabela&#10;&#10;Descrição gerada automaticamente"/>
                     <pic:cNvPicPr/>
                   </pic:nvPicPr>
                   <pic:blipFill>
@@ -7395,7 +7354,7 @@
           <w:noProof/>
         </w:rPr>
         <w:drawing>
-          <wp:anchor distT="0" distB="0" distL="114300" distR="114300" simplePos="0" relativeHeight="251676681" behindDoc="0" locked="0" layoutInCell="1" allowOverlap="1" wp14:anchorId="4FC230C7" wp14:editId="67D61D07">
+          <wp:anchor distT="0" distB="0" distL="114300" distR="114300" simplePos="0" relativeHeight="251676681" behindDoc="0" locked="0" layoutInCell="1" allowOverlap="1" wp14:anchorId="4FC230C7" wp14:editId="19CA6F3D">
             <wp:simplePos x="0" y="0"/>
             <wp:positionH relativeFrom="column">
               <wp:posOffset>2578100</wp:posOffset>

</xml_diff>